<commit_message>
Added program executable to milestone 4 folder
</commit_message>
<xml_diff>
--- a/milestones/ms_4/MeetingReport_M4.docx
+++ b/milestones/ms_4/MeetingReport_M4.docx
@@ -64,7 +64,6 @@
             <w14:uncheckedState w14:val="2610" w14:font="MS Gothic"/>
           </w14:checkbox>
         </w:sdtPr>
-        <w:sdtEndPr/>
         <w:sdtContent>
           <w:r>
             <w:rPr>
@@ -91,7 +90,6 @@
             <w14:uncheckedState w14:val="2610" w14:font="MS Gothic"/>
           </w14:checkbox>
         </w:sdtPr>
-        <w:sdtEndPr/>
         <w:sdtContent>
           <w:r>
             <w:rPr>
@@ -126,7 +124,6 @@
             <w14:uncheckedState w14:val="2610" w14:font="MS Gothic"/>
           </w14:checkbox>
         </w:sdtPr>
-        <w:sdtEndPr/>
         <w:sdtContent>
           <w:r>
             <w:rPr>
@@ -153,7 +150,6 @@
             <w14:uncheckedState w14:val="2610" w14:font="MS Gothic"/>
           </w14:checkbox>
         </w:sdtPr>
-        <w:sdtEndPr/>
         <w:sdtContent>
           <w:r>
             <w:rPr>
@@ -348,12 +344,6 @@
       </w:r>
     </w:p>
     <w:p>
-      <w:pPr>
-        <w:rPr>
-          <w:i/>
-          <w:iCs/>
-        </w:rPr>
-      </w:pPr>
       <w:r>
         <w:t xml:space="preserve">        </w:t>
       </w:r>
@@ -363,6 +353,74 @@
           <w:iCs/>
         </w:rPr>
         <w:t>JAYKANT</w:t>
+      </w:r>
+    </w:p>
+    <w:p>
+      <w:pPr>
+        <w:rPr>
+          <w:i/>
+          <w:iCs/>
+        </w:rPr>
+      </w:pPr>
+      <w:r>
+        <w:t xml:space="preserve">        </w:t>
+      </w:r>
+      <w:r>
+        <w:rPr>
+          <w:i/>
+          <w:iCs/>
+        </w:rPr>
+        <w:t>JONAH</w:t>
+      </w:r>
+    </w:p>
+    <w:p>
+      <w:pPr>
+        <w:rPr>
+          <w:i/>
+          <w:iCs/>
+        </w:rPr>
+      </w:pPr>
+      <w:r>
+        <w:t xml:space="preserve">        </w:t>
+      </w:r>
+      <w:r>
+        <w:rPr>
+          <w:i/>
+          <w:iCs/>
+        </w:rPr>
+        <w:t>ZAC</w:t>
+      </w:r>
+    </w:p>
+    <w:p>
+      <w:pPr>
+        <w:pStyle w:val="ListParagraph"/>
+        <w:numPr>
+          <w:ilvl w:val="0"/>
+          <w:numId w:val="3"/>
+        </w:numPr>
+        <w:rPr>
+          <w:i/>
+          <w:iCs/>
+        </w:rPr>
+      </w:pPr>
+      <w:r>
+        <w:t>Color scheme customization</w:t>
+      </w:r>
+    </w:p>
+    <w:p>
+      <w:pPr>
+        <w:pStyle w:val="ListParagraph"/>
+        <w:numPr>
+          <w:ilvl w:val="0"/>
+          <w:numId w:val="3"/>
+        </w:numPr>
+        <w:rPr>
+          <w:i/>
+          <w:iCs/>
+        </w:rPr>
+      </w:pPr>
+      <w:r>
+        <w:t>Allow user to customize the color scheme (through a configuration text file)</w:t>
       </w:r>
     </w:p>
     <w:p>
@@ -375,75 +433,7 @@
         <w:spacing w:after="0" w:line="480" w:lineRule="auto"/>
       </w:pPr>
       <w:r>
-        <w:t>D</w:t>
-      </w:r>
-      <w:r>
-        <w:t>ialogs to add, modify, and delete function commands.</w:t>
-      </w:r>
-    </w:p>
-    <w:p>
-      <w:pPr>
-        <w:rPr>
-          <w:i/>
-          <w:iCs/>
-        </w:rPr>
-      </w:pPr>
-      <w:r>
-        <w:t xml:space="preserve">        </w:t>
-      </w:r>
-      <w:r>
-        <w:rPr>
-          <w:i/>
-          <w:iCs/>
-        </w:rPr>
-        <w:t>JONAH</w:t>
-      </w:r>
-    </w:p>
-    <w:p>
-      <w:pPr>
-        <w:rPr>
-          <w:i/>
-          <w:iCs/>
-        </w:rPr>
-      </w:pPr>
-      <w:r>
-        <w:t xml:space="preserve">        </w:t>
-      </w:r>
-      <w:r>
-        <w:rPr>
-          <w:i/>
-          <w:iCs/>
-        </w:rPr>
-        <w:t>ZAC</w:t>
-      </w:r>
-    </w:p>
-    <w:p>
-      <w:pPr>
-        <w:pStyle w:val="ListParagraph"/>
-        <w:numPr>
-          <w:ilvl w:val="0"/>
-          <w:numId w:val="3"/>
-        </w:numPr>
-        <w:rPr>
-          <w:i/>
-          <w:iCs/>
-        </w:rPr>
-      </w:pPr>
-      <w:r>
-        <w:t>Color scheme customization</w:t>
-      </w:r>
-    </w:p>
-    <w:p>
-      <w:pPr>
-        <w:pStyle w:val="ListParagraph"/>
-        <w:numPr>
-          <w:ilvl w:val="0"/>
-          <w:numId w:val="3"/>
-        </w:numPr>
-        <w:spacing w:after="0" w:line="480" w:lineRule="auto"/>
-      </w:pPr>
-      <w:r>
-        <w:t>Allow user to customize the color scheme (through a configuration text file).</w:t>
+        <w:t>Update program to allow import, save, edit, add, copy, cut, paste from GUI</w:t>
       </w:r>
     </w:p>
     <w:p>
@@ -554,7 +544,6 @@
             <w14:uncheckedState w14:val="2610" w14:font="MS Gothic"/>
           </w14:checkbox>
         </w:sdtPr>
-        <w:sdtEndPr/>
         <w:sdtContent>
           <w:r>
             <w:rPr>
@@ -581,7 +570,6 @@
             <w14:uncheckedState w14:val="2610" w14:font="MS Gothic"/>
           </w14:checkbox>
         </w:sdtPr>
-        <w:sdtEndPr/>
         <w:sdtContent>
           <w:r>
             <w:rPr>
@@ -608,7 +596,6 @@
             <w14:uncheckedState w14:val="2610" w14:font="MS Gothic"/>
           </w14:checkbox>
         </w:sdtPr>
-        <w:sdtEndPr/>
         <w:sdtContent>
           <w:r>
             <w:rPr>
@@ -635,7 +622,6 @@
             <w14:uncheckedState w14:val="2610" w14:font="MS Gothic"/>
           </w14:checkbox>
         </w:sdtPr>
-        <w:sdtEndPr/>
         <w:sdtContent>
           <w:r>
             <w:rPr>
@@ -1056,7 +1042,6 @@
             <w14:uncheckedState w14:val="2610" w14:font="MS Gothic"/>
           </w14:checkbox>
         </w:sdtPr>
-        <w:sdtEndPr/>
         <w:sdtContent>
           <w:r>
             <w:rPr>
@@ -1083,7 +1068,6 @@
             <w14:uncheckedState w14:val="2610" w14:font="MS Gothic"/>
           </w14:checkbox>
         </w:sdtPr>
-        <w:sdtEndPr/>
         <w:sdtContent>
           <w:r>
             <w:rPr>
@@ -1110,7 +1094,6 @@
             <w14:uncheckedState w14:val="2610" w14:font="MS Gothic"/>
           </w14:checkbox>
         </w:sdtPr>
-        <w:sdtEndPr/>
         <w:sdtContent>
           <w:r>
             <w:rPr>
@@ -1137,7 +1120,6 @@
             <w14:uncheckedState w14:val="2610" w14:font="MS Gothic"/>
           </w14:checkbox>
         </w:sdtPr>
-        <w:sdtEndPr/>
         <w:sdtContent>
           <w:r>
             <w:rPr>
@@ -1313,6 +1295,46 @@
           <w:iCs/>
         </w:rPr>
         <w:t>ZAC</w:t>
+      </w:r>
+    </w:p>
+    <w:p>
+      <w:pPr>
+        <w:pStyle w:val="ListParagraph"/>
+        <w:numPr>
+          <w:ilvl w:val="0"/>
+          <w:numId w:val="3"/>
+        </w:numPr>
+        <w:rPr>
+          <w:i/>
+          <w:iCs/>
+        </w:rPr>
+      </w:pPr>
+      <w:r>
+        <w:rPr>
+          <w:i/>
+          <w:iCs/>
+        </w:rPr>
+        <w:t>Resolve input size warning problem</w:t>
+      </w:r>
+    </w:p>
+    <w:p>
+      <w:pPr>
+        <w:pStyle w:val="ListParagraph"/>
+        <w:numPr>
+          <w:ilvl w:val="0"/>
+          <w:numId w:val="3"/>
+        </w:numPr>
+        <w:rPr>
+          <w:i/>
+          <w:iCs/>
+        </w:rPr>
+      </w:pPr>
+      <w:r>
+        <w:rPr>
+          <w:i/>
+          <w:iCs/>
+        </w:rPr>
+        <w:t>Get new build deployment</w:t>
       </w:r>
     </w:p>
     <w:p/>
@@ -2307,7 +2329,7 @@
   <w:style w:type="paragraph" w:default="1" w:styleId="Normal">
     <w:name w:val="Normal"/>
     <w:qFormat/>
-    <w:rsid w:val="00804D01"/>
+    <w:rsid w:val="000C76EE"/>
   </w:style>
   <w:style w:type="paragraph" w:styleId="Heading1">
     <w:name w:val="heading 1"/>
@@ -3124,11 +3146,12 @@
 </file>
 
 <file path=customXml/item1.xml><?xml version="1.0" encoding="utf-8"?>
-<p:properties xmlns:p="http://schemas.microsoft.com/office/2006/metadata/properties" xmlns:xsi="http://www.w3.org/2001/XMLSchema-instance" xmlns:pc="http://schemas.microsoft.com/office/infopath/2007/PartnerControls">
-  <documentManagement>
-    <_activity xmlns="53c1b654-ddae-428a-b768-f5db8cd800de" xsi:nil="true"/>
-  </documentManagement>
-</p:properties>
+<?mso-contentType ?>
+<FormTemplates xmlns="http://schemas.microsoft.com/sharepoint/v3/contenttype/forms">
+  <Display>DocumentLibraryForm</Display>
+  <Edit>DocumentLibraryForm</Edit>
+  <New>DocumentLibraryForm</New>
+</FormTemplates>
 </file>
 
 <file path=customXml/item2.xml><?xml version="1.0" encoding="utf-8"?>
@@ -3327,27 +3350,17 @@
 </file>
 
 <file path=customXml/item3.xml><?xml version="1.0" encoding="utf-8"?>
-<?mso-contentType ?>
-<FormTemplates xmlns="http://schemas.microsoft.com/sharepoint/v3/contenttype/forms">
-  <Display>DocumentLibraryForm</Display>
-  <Edit>DocumentLibraryForm</Edit>
-  <New>DocumentLibraryForm</New>
-</FormTemplates>
+<p:properties xmlns:p="http://schemas.microsoft.com/office/2006/metadata/properties" xmlns:xsi="http://www.w3.org/2001/XMLSchema-instance" xmlns:pc="http://schemas.microsoft.com/office/infopath/2007/PartnerControls">
+  <documentManagement>
+    <_activity xmlns="53c1b654-ddae-428a-b768-f5db8cd800de" xsi:nil="true"/>
+  </documentManagement>
+</p:properties>
 </file>
 
 <file path=customXml/itemProps1.xml><?xml version="1.0" encoding="utf-8"?>
-<ds:datastoreItem xmlns:ds="http://schemas.openxmlformats.org/officeDocument/2006/customXml" ds:itemID="{FF9A13B6-3D13-46F5-B5CE-FE8CC343731E}">
+<ds:datastoreItem xmlns:ds="http://schemas.openxmlformats.org/officeDocument/2006/customXml" ds:itemID="{93AF73CA-7968-4A2E-A911-2AD1BC489EE3}">
   <ds:schemaRefs>
-    <ds:schemaRef ds:uri="http://purl.org/dc/dcmitype/"/>
-    <ds:schemaRef ds:uri="http://purl.org/dc/elements/1.1/"/>
-    <ds:schemaRef ds:uri="12aadd67-da95-43c8-830a-0f9495affc89"/>
-    <ds:schemaRef ds:uri="http://www.w3.org/XML/1998/namespace"/>
-    <ds:schemaRef ds:uri="http://purl.org/dc/terms/"/>
-    <ds:schemaRef ds:uri="http://schemas.microsoft.com/office/2006/metadata/properties"/>
-    <ds:schemaRef ds:uri="http://schemas.microsoft.com/office/2006/documentManagement/types"/>
-    <ds:schemaRef ds:uri="53c1b654-ddae-428a-b768-f5db8cd800de"/>
-    <ds:schemaRef ds:uri="http://schemas.microsoft.com/office/infopath/2007/PartnerControls"/>
-    <ds:schemaRef ds:uri="http://schemas.openxmlformats.org/package/2006/metadata/core-properties"/>
+    <ds:schemaRef ds:uri="http://schemas.microsoft.com/sharepoint/v3/contenttype/forms"/>
   </ds:schemaRefs>
 </ds:datastoreItem>
 </file>
@@ -3372,9 +3385,11 @@
 </file>
 
 <file path=customXml/itemProps3.xml><?xml version="1.0" encoding="utf-8"?>
-<ds:datastoreItem xmlns:ds="http://schemas.openxmlformats.org/officeDocument/2006/customXml" ds:itemID="{93AF73CA-7968-4A2E-A911-2AD1BC489EE3}">
+<ds:datastoreItem xmlns:ds="http://schemas.openxmlformats.org/officeDocument/2006/customXml" ds:itemID="{FF9A13B6-3D13-46F5-B5CE-FE8CC343731E}">
   <ds:schemaRefs>
-    <ds:schemaRef ds:uri="http://schemas.microsoft.com/sharepoint/v3/contenttype/forms"/>
+    <ds:schemaRef ds:uri="http://schemas.microsoft.com/office/2006/metadata/properties"/>
+    <ds:schemaRef ds:uri="http://schemas.microsoft.com/office/infopath/2007/PartnerControls"/>
+    <ds:schemaRef ds:uri="53c1b654-ddae-428a-b768-f5db8cd800de"/>
   </ds:schemaRefs>
 </ds:datastoreItem>
 </file>

</xml_diff>